<commit_message>
Change in Source Code .docx file
</commit_message>
<xml_diff>
--- a/Project Document/Project Source Code.docx
+++ b/Project Document/Project Source Code.docx
@@ -112,7 +112,6 @@
       </w:r>
     </w:p>
     <w:p/>
-    <w:p/>
     <w:p>
       <w:pPr>
         <w:rPr>
@@ -145,24 +144,7 @@
             <w14:round/>
           </w14:textOutline>
         </w:rPr>
-        <w:t xml:space="preserve">Git </w:t>
-      </w:r>
-      <w:r>
-        <w:rPr>
-          <w:rFonts w:cstheme="minorHAnsi"/>
-          <w:bCs/>
-          <w14:shadow w14:blurRad="38100" w14:dist="25400" w14:dir="5400000" w14:sx="100000" w14:sy="100000" w14:kx="0" w14:ky="0" w14:algn="ctr">
-            <w14:srgbClr w14:val="6E747A">
-              <w14:alpha w14:val="57000"/>
-            </w14:srgbClr>
-          </w14:shadow>
-          <w14:textOutline w14:w="0" w14:cap="flat" w14:cmpd="sng" w14:algn="ctr">
-            <w14:noFill/>
-            <w14:prstDash w14:val="solid"/>
-            <w14:round/>
-          </w14:textOutline>
-        </w:rPr>
-        <w:t>Repository:</w:t>
+        <w:t>Git Repository:</w:t>
       </w:r>
     </w:p>
     <w:p>
@@ -235,24 +217,7 @@
             <w14:round/>
           </w14:textOutline>
         </w:rPr>
-        <w:t xml:space="preserve">Project </w:t>
-      </w:r>
-      <w:r>
-        <w:rPr>
-          <w:rFonts w:cstheme="minorHAnsi"/>
-          <w:bCs/>
-          <w14:shadow w14:blurRad="38100" w14:dist="25400" w14:dir="5400000" w14:sx="100000" w14:sy="100000" w14:kx="0" w14:ky="0" w14:algn="ctr">
-            <w14:srgbClr w14:val="6E747A">
-              <w14:alpha w14:val="57000"/>
-            </w14:srgbClr>
-          </w14:shadow>
-          <w14:textOutline w14:w="0" w14:cap="flat" w14:cmpd="sng" w14:algn="ctr">
-            <w14:noFill/>
-            <w14:prstDash w14:val="solid"/>
-            <w14:round/>
-          </w14:textOutline>
-        </w:rPr>
-        <w:t>Document:</w:t>
+        <w:t>Project Document:</w:t>
       </w:r>
     </w:p>
     <w:p>
@@ -506,6 +471,7 @@
     <w:lsdException w:name="HTML Sample" w:semiHidden="1" w:unhideWhenUsed="1"/>
     <w:lsdException w:name="HTML Typewriter" w:semiHidden="1" w:unhideWhenUsed="1"/>
     <w:lsdException w:name="HTML Variable" w:semiHidden="1" w:unhideWhenUsed="1"/>
+    <w:lsdException w:name="Normal Table" w:semiHidden="1" w:unhideWhenUsed="1"/>
     <w:lsdException w:name="annotation subject" w:semiHidden="1" w:unhideWhenUsed="1"/>
     <w:lsdException w:name="No List" w:semiHidden="1" w:unhideWhenUsed="1"/>
     <w:lsdException w:name="Outline List 1" w:semiHidden="1" w:unhideWhenUsed="1"/>
@@ -552,8 +518,10 @@
     <w:lsdException w:name="Table Subtle 2" w:semiHidden="1" w:unhideWhenUsed="1"/>
     <w:lsdException w:name="Table Web 1" w:semiHidden="1" w:unhideWhenUsed="1"/>
     <w:lsdException w:name="Table Web 2" w:semiHidden="1" w:unhideWhenUsed="1"/>
+    <w:lsdException w:name="Table Web 3" w:semiHidden="1" w:unhideWhenUsed="1"/>
     <w:lsdException w:name="Balloon Text" w:semiHidden="1" w:unhideWhenUsed="1"/>
     <w:lsdException w:name="Table Grid" w:uiPriority="39"/>
+    <w:lsdException w:name="Table Theme" w:semiHidden="1" w:unhideWhenUsed="1"/>
     <w:lsdException w:name="Placeholder Text" w:semiHidden="1"/>
     <w:lsdException w:name="No Spacing" w:uiPriority="1" w:qFormat="1"/>
     <w:lsdException w:name="Light Shading" w:uiPriority="60"/>

</xml_diff>